<commit_message>
Sprint 1 Semester 2 - EC Engineering Notebook
</commit_message>
<xml_diff>
--- a/EngineeringNotebooks/ConnearneyEmily_EngineeringNotebook.docx
+++ b/EngineeringNotebooks/ConnearneyEmily_EngineeringNotebook.docx
@@ -49,10 +49,22 @@
       <w:pPr>
         <w:rPr>
           <w:rFonts w:ascii="Times New Roman" w:hAnsi="Times New Roman" w:cs="Times New Roman"/>
-          <w:sz w:val="24"/>
-          <w:szCs w:val="24"/>
-        </w:rPr>
-      </w:pPr>
+          <w:b/>
+          <w:bCs/>
+          <w:sz w:val="24"/>
+          <w:szCs w:val="24"/>
+        </w:rPr>
+      </w:pPr>
+      <w:r>
+        <w:rPr>
+          <w:rFonts w:ascii="Times New Roman" w:hAnsi="Times New Roman" w:cs="Times New Roman"/>
+          <w:b/>
+          <w:bCs/>
+          <w:sz w:val="24"/>
+          <w:szCs w:val="24"/>
+        </w:rPr>
+        <w:t>First Semester</w:t>
+      </w:r>
     </w:p>
     <w:p>
       <w:pPr>
@@ -1294,8 +1306,18 @@
           <w:sz w:val="24"/>
           <w:szCs w:val="24"/>
         </w:rPr>
-        <w:t xml:space="preserve"> to represent bot</w:t>
-      </w:r>
+        <w:t xml:space="preserve"> to represent </w:t>
+      </w:r>
+      <w:proofErr w:type="spellStart"/>
+      <w:r>
+        <w:rPr>
+          <w:rFonts w:ascii="Times New Roman" w:hAnsi="Times New Roman" w:cs="Times New Roman"/>
+          <w:sz w:val="24"/>
+          <w:szCs w:val="24"/>
+        </w:rPr>
+        <w:t>bot</w:t>
+      </w:r>
+      <w:proofErr w:type="spellEnd"/>
       <w:r>
         <w:rPr>
           <w:rFonts w:ascii="Times New Roman" w:hAnsi="Times New Roman" w:cs="Times New Roman"/>
@@ -1692,6 +1714,7 @@
         </w:rPr>
         <w:t xml:space="preserve">ot rotation for </w:t>
       </w:r>
+      <w:proofErr w:type="spellStart"/>
       <w:r>
         <w:rPr>
           <w:rFonts w:ascii="Times New Roman" w:hAnsi="Times New Roman" w:cs="Times New Roman"/>
@@ -1724,6 +1747,7 @@
         </w:rPr>
         <w:t>ustom</w:t>
       </w:r>
+      <w:proofErr w:type="spellEnd"/>
       <w:r>
         <w:rPr>
           <w:rFonts w:ascii="Times New Roman" w:hAnsi="Times New Roman" w:cs="Times New Roman"/>
@@ -2569,6 +2593,630 @@
         </w:rPr>
         <w:t>/demo</w:t>
       </w:r>
+    </w:p>
+    <w:p>
+      <w:pPr>
+        <w:rPr>
+          <w:rFonts w:ascii="Times New Roman" w:hAnsi="Times New Roman" w:cs="Times New Roman"/>
+          <w:sz w:val="24"/>
+          <w:szCs w:val="24"/>
+        </w:rPr>
+      </w:pPr>
+    </w:p>
+    <w:p>
+      <w:pPr>
+        <w:rPr>
+          <w:rFonts w:ascii="Times New Roman" w:hAnsi="Times New Roman" w:cs="Times New Roman"/>
+          <w:b/>
+          <w:bCs/>
+          <w:sz w:val="24"/>
+          <w:szCs w:val="24"/>
+        </w:rPr>
+      </w:pPr>
+      <w:r>
+        <w:rPr>
+          <w:rFonts w:ascii="Times New Roman" w:hAnsi="Times New Roman" w:cs="Times New Roman"/>
+          <w:b/>
+          <w:bCs/>
+          <w:sz w:val="24"/>
+          <w:szCs w:val="24"/>
+        </w:rPr>
+        <w:t>Second Semester</w:t>
+      </w:r>
+    </w:p>
+    <w:p>
+      <w:pPr>
+        <w:spacing w:line="240" w:lineRule="auto"/>
+        <w:rPr>
+          <w:rFonts w:ascii="Times New Roman" w:hAnsi="Times New Roman" w:cs="Times New Roman"/>
+          <w:sz w:val="24"/>
+          <w:szCs w:val="24"/>
+        </w:rPr>
+      </w:pPr>
+      <w:r>
+        <w:rPr>
+          <w:rFonts w:ascii="Times New Roman" w:hAnsi="Times New Roman" w:cs="Times New Roman"/>
+          <w:sz w:val="24"/>
+          <w:szCs w:val="24"/>
+        </w:rPr>
+        <w:t>January 16-22</w:t>
+      </w:r>
+    </w:p>
+    <w:p>
+      <w:pPr>
+        <w:pStyle w:val="ListParagraph"/>
+        <w:numPr>
+          <w:ilvl w:val="0"/>
+          <w:numId w:val="14"/>
+        </w:numPr>
+        <w:spacing w:line="240" w:lineRule="auto"/>
+        <w:rPr>
+          <w:rFonts w:ascii="Times New Roman" w:hAnsi="Times New Roman" w:cs="Times New Roman"/>
+          <w:sz w:val="24"/>
+          <w:szCs w:val="24"/>
+        </w:rPr>
+      </w:pPr>
+      <w:r>
+        <w:rPr>
+          <w:rFonts w:ascii="Times New Roman" w:hAnsi="Times New Roman" w:cs="Times New Roman"/>
+          <w:sz w:val="24"/>
+          <w:szCs w:val="24"/>
+        </w:rPr>
+        <w:t>Work items are listed out</w:t>
+      </w:r>
+    </w:p>
+    <w:p>
+      <w:pPr>
+        <w:pStyle w:val="ListParagraph"/>
+        <w:numPr>
+          <w:ilvl w:val="0"/>
+          <w:numId w:val="14"/>
+        </w:numPr>
+        <w:spacing w:line="240" w:lineRule="auto"/>
+        <w:rPr>
+          <w:rFonts w:ascii="Times New Roman" w:hAnsi="Times New Roman" w:cs="Times New Roman"/>
+          <w:sz w:val="24"/>
+          <w:szCs w:val="24"/>
+        </w:rPr>
+      </w:pPr>
+      <w:r>
+        <w:rPr>
+          <w:rFonts w:ascii="Times New Roman" w:hAnsi="Times New Roman" w:cs="Times New Roman"/>
+          <w:sz w:val="24"/>
+          <w:szCs w:val="24"/>
+        </w:rPr>
+        <w:t>Expectations for the first sprint are discussed</w:t>
+      </w:r>
+    </w:p>
+    <w:p>
+      <w:pPr>
+        <w:pStyle w:val="ListParagraph"/>
+        <w:numPr>
+          <w:ilvl w:val="0"/>
+          <w:numId w:val="14"/>
+        </w:numPr>
+        <w:spacing w:line="240" w:lineRule="auto"/>
+        <w:rPr>
+          <w:rFonts w:ascii="Times New Roman" w:hAnsi="Times New Roman" w:cs="Times New Roman"/>
+          <w:sz w:val="24"/>
+          <w:szCs w:val="24"/>
+        </w:rPr>
+      </w:pPr>
+      <w:r>
+        <w:rPr>
+          <w:rFonts w:ascii="Times New Roman" w:hAnsi="Times New Roman" w:cs="Times New Roman"/>
+          <w:sz w:val="24"/>
+          <w:szCs w:val="24"/>
+        </w:rPr>
+        <w:t>Work items/expectations for future sprints briefly discussed</w:t>
+      </w:r>
+    </w:p>
+    <w:p>
+      <w:pPr>
+        <w:pStyle w:val="ListParagraph"/>
+        <w:numPr>
+          <w:ilvl w:val="0"/>
+          <w:numId w:val="14"/>
+        </w:numPr>
+        <w:spacing w:line="240" w:lineRule="auto"/>
+        <w:rPr>
+          <w:rFonts w:ascii="Times New Roman" w:hAnsi="Times New Roman" w:cs="Times New Roman"/>
+          <w:sz w:val="24"/>
+          <w:szCs w:val="24"/>
+        </w:rPr>
+      </w:pPr>
+      <w:r>
+        <w:rPr>
+          <w:rFonts w:ascii="Times New Roman" w:hAnsi="Times New Roman" w:cs="Times New Roman"/>
+          <w:sz w:val="24"/>
+          <w:szCs w:val="24"/>
+        </w:rPr>
+        <w:t>Product Vision and Backlog are edited based off of last semesters progress</w:t>
+      </w:r>
+    </w:p>
+    <w:p>
+      <w:pPr>
+        <w:spacing w:line="240" w:lineRule="auto"/>
+        <w:rPr>
+          <w:rFonts w:ascii="Times New Roman" w:hAnsi="Times New Roman" w:cs="Times New Roman"/>
+          <w:sz w:val="24"/>
+          <w:szCs w:val="24"/>
+        </w:rPr>
+      </w:pPr>
+      <w:r>
+        <w:rPr>
+          <w:rFonts w:ascii="Times New Roman" w:hAnsi="Times New Roman" w:cs="Times New Roman"/>
+          <w:sz w:val="24"/>
+          <w:szCs w:val="24"/>
+        </w:rPr>
+        <w:t>January 23-29</w:t>
+      </w:r>
+    </w:p>
+    <w:p>
+      <w:pPr>
+        <w:pStyle w:val="ListParagraph"/>
+        <w:numPr>
+          <w:ilvl w:val="0"/>
+          <w:numId w:val="14"/>
+        </w:numPr>
+        <w:spacing w:line="240" w:lineRule="auto"/>
+        <w:rPr>
+          <w:rFonts w:ascii="Times New Roman" w:hAnsi="Times New Roman" w:cs="Times New Roman"/>
+          <w:sz w:val="24"/>
+          <w:szCs w:val="24"/>
+        </w:rPr>
+      </w:pPr>
+      <w:r>
+        <w:rPr>
+          <w:rFonts w:ascii="Times New Roman" w:hAnsi="Times New Roman" w:cs="Times New Roman"/>
+          <w:sz w:val="24"/>
+          <w:szCs w:val="24"/>
+        </w:rPr>
+        <w:t>Backlog and Product Vision turned in this week</w:t>
+      </w:r>
+    </w:p>
+    <w:p>
+      <w:pPr>
+        <w:pStyle w:val="ListParagraph"/>
+        <w:numPr>
+          <w:ilvl w:val="0"/>
+          <w:numId w:val="14"/>
+        </w:numPr>
+        <w:spacing w:line="240" w:lineRule="auto"/>
+        <w:rPr>
+          <w:rFonts w:ascii="Times New Roman" w:hAnsi="Times New Roman" w:cs="Times New Roman"/>
+          <w:sz w:val="24"/>
+          <w:szCs w:val="24"/>
+        </w:rPr>
+      </w:pPr>
+      <w:r>
+        <w:rPr>
+          <w:rFonts w:ascii="Times New Roman" w:hAnsi="Times New Roman" w:cs="Times New Roman"/>
+          <w:sz w:val="24"/>
+          <w:szCs w:val="24"/>
+        </w:rPr>
+        <w:t>Work items discussed last week divided between team members</w:t>
+      </w:r>
+    </w:p>
+    <w:p>
+      <w:pPr>
+        <w:pStyle w:val="ListParagraph"/>
+        <w:numPr>
+          <w:ilvl w:val="0"/>
+          <w:numId w:val="14"/>
+        </w:numPr>
+        <w:spacing w:line="240" w:lineRule="auto"/>
+        <w:rPr>
+          <w:rFonts w:ascii="Times New Roman" w:hAnsi="Times New Roman" w:cs="Times New Roman"/>
+          <w:sz w:val="24"/>
+          <w:szCs w:val="24"/>
+        </w:rPr>
+      </w:pPr>
+      <w:r>
+        <w:rPr>
+          <w:rFonts w:ascii="Times New Roman" w:hAnsi="Times New Roman" w:cs="Times New Roman"/>
+          <w:sz w:val="24"/>
+          <w:szCs w:val="24"/>
+        </w:rPr>
+        <w:t>Sprints more thoroughly planned based on difficulty level of assigned work items</w:t>
+      </w:r>
+    </w:p>
+    <w:p>
+      <w:pPr>
+        <w:spacing w:line="240" w:lineRule="auto"/>
+        <w:rPr>
+          <w:rFonts w:ascii="Times New Roman" w:hAnsi="Times New Roman" w:cs="Times New Roman"/>
+          <w:sz w:val="24"/>
+          <w:szCs w:val="24"/>
+        </w:rPr>
+      </w:pPr>
+      <w:r>
+        <w:rPr>
+          <w:rFonts w:ascii="Times New Roman" w:hAnsi="Times New Roman" w:cs="Times New Roman"/>
+          <w:sz w:val="24"/>
+          <w:szCs w:val="24"/>
+        </w:rPr>
+        <w:t>January 30-February 5</w:t>
+      </w:r>
+    </w:p>
+    <w:p>
+      <w:pPr>
+        <w:pStyle w:val="ListParagraph"/>
+        <w:numPr>
+          <w:ilvl w:val="0"/>
+          <w:numId w:val="14"/>
+        </w:numPr>
+        <w:spacing w:line="240" w:lineRule="auto"/>
+        <w:rPr>
+          <w:rFonts w:ascii="Times New Roman" w:hAnsi="Times New Roman" w:cs="Times New Roman"/>
+          <w:sz w:val="24"/>
+          <w:szCs w:val="24"/>
+        </w:rPr>
+      </w:pPr>
+      <w:r>
+        <w:rPr>
+          <w:rFonts w:ascii="Times New Roman" w:hAnsi="Times New Roman" w:cs="Times New Roman"/>
+          <w:sz w:val="24"/>
+          <w:szCs w:val="24"/>
+        </w:rPr>
+        <w:t xml:space="preserve">My work item assigned is creating a color selector for the </w:t>
+      </w:r>
+      <w:r>
+        <w:rPr>
+          <w:rFonts w:ascii="Times New Roman" w:hAnsi="Times New Roman" w:cs="Times New Roman"/>
+          <w:sz w:val="24"/>
+          <w:szCs w:val="24"/>
+        </w:rPr>
+        <w:t>bot customization scene</w:t>
+      </w:r>
+    </w:p>
+    <w:p>
+      <w:pPr>
+        <w:pStyle w:val="ListParagraph"/>
+        <w:numPr>
+          <w:ilvl w:val="0"/>
+          <w:numId w:val="14"/>
+        </w:numPr>
+        <w:spacing w:line="240" w:lineRule="auto"/>
+        <w:rPr>
+          <w:rFonts w:ascii="Times New Roman" w:hAnsi="Times New Roman" w:cs="Times New Roman"/>
+          <w:sz w:val="24"/>
+          <w:szCs w:val="24"/>
+        </w:rPr>
+      </w:pPr>
+      <w:r>
+        <w:rPr>
+          <w:rFonts w:ascii="Times New Roman" w:hAnsi="Times New Roman" w:cs="Times New Roman"/>
+          <w:sz w:val="24"/>
+          <w:szCs w:val="24"/>
+        </w:rPr>
+        <w:t xml:space="preserve">Started research on how to </w:t>
+      </w:r>
+      <w:r>
+        <w:rPr>
+          <w:rFonts w:ascii="Times New Roman" w:hAnsi="Times New Roman" w:cs="Times New Roman"/>
+          <w:sz w:val="24"/>
+          <w:szCs w:val="24"/>
+        </w:rPr>
+        <w:t xml:space="preserve">best </w:t>
+      </w:r>
+      <w:r>
+        <w:rPr>
+          <w:rFonts w:ascii="Times New Roman" w:hAnsi="Times New Roman" w:cs="Times New Roman"/>
+          <w:sz w:val="24"/>
+          <w:szCs w:val="24"/>
+        </w:rPr>
+        <w:t>complete my work item</w:t>
+      </w:r>
+    </w:p>
+    <w:p>
+      <w:pPr>
+        <w:pStyle w:val="ListParagraph"/>
+        <w:numPr>
+          <w:ilvl w:val="0"/>
+          <w:numId w:val="14"/>
+        </w:numPr>
+        <w:spacing w:line="240" w:lineRule="auto"/>
+        <w:rPr>
+          <w:rFonts w:ascii="Times New Roman" w:hAnsi="Times New Roman" w:cs="Times New Roman"/>
+          <w:sz w:val="24"/>
+          <w:szCs w:val="24"/>
+        </w:rPr>
+      </w:pPr>
+      <w:r>
+        <w:rPr>
+          <w:rFonts w:ascii="Times New Roman" w:hAnsi="Times New Roman" w:cs="Times New Roman"/>
+          <w:sz w:val="24"/>
+          <w:szCs w:val="24"/>
+        </w:rPr>
+        <w:t>Watched a few YouTube tutorial videos on different ways to create a color picker in Unity</w:t>
+      </w:r>
+    </w:p>
+    <w:p>
+      <w:pPr>
+        <w:pStyle w:val="ListParagraph"/>
+        <w:numPr>
+          <w:ilvl w:val="0"/>
+          <w:numId w:val="14"/>
+        </w:numPr>
+        <w:spacing w:line="240" w:lineRule="auto"/>
+        <w:rPr>
+          <w:rFonts w:ascii="Times New Roman" w:hAnsi="Times New Roman" w:cs="Times New Roman"/>
+          <w:sz w:val="24"/>
+          <w:szCs w:val="24"/>
+        </w:rPr>
+      </w:pPr>
+      <w:r>
+        <w:rPr>
+          <w:rFonts w:ascii="Times New Roman" w:hAnsi="Times New Roman" w:cs="Times New Roman"/>
+          <w:sz w:val="24"/>
+          <w:szCs w:val="24"/>
+        </w:rPr>
+        <w:t>Selected an image to use for the color picker texture</w:t>
+      </w:r>
+    </w:p>
+    <w:p>
+      <w:pPr>
+        <w:pStyle w:val="ListParagraph"/>
+        <w:numPr>
+          <w:ilvl w:val="0"/>
+          <w:numId w:val="14"/>
+        </w:numPr>
+        <w:spacing w:line="240" w:lineRule="auto"/>
+        <w:rPr>
+          <w:rFonts w:ascii="Times New Roman" w:hAnsi="Times New Roman" w:cs="Times New Roman"/>
+          <w:sz w:val="24"/>
+          <w:szCs w:val="24"/>
+        </w:rPr>
+      </w:pPr>
+      <w:r>
+        <w:rPr>
+          <w:rFonts w:ascii="Times New Roman" w:hAnsi="Times New Roman" w:cs="Times New Roman"/>
+          <w:sz w:val="24"/>
+          <w:szCs w:val="24"/>
+        </w:rPr>
+        <w:lastRenderedPageBreak/>
+        <w:t>Created a test color picker scene to try a few different methods before attempting to implement into the customization gu</w:t>
+      </w:r>
+      <w:proofErr w:type="spellStart"/>
+      <w:r>
+        <w:rPr>
+          <w:rFonts w:ascii="Times New Roman" w:hAnsi="Times New Roman" w:cs="Times New Roman"/>
+          <w:sz w:val="24"/>
+          <w:szCs w:val="24"/>
+        </w:rPr>
+        <w:t>i</w:t>
+      </w:r>
+      <w:proofErr w:type="spellEnd"/>
+    </w:p>
+    <w:p>
+      <w:pPr>
+        <w:pStyle w:val="ListParagraph"/>
+        <w:numPr>
+          <w:ilvl w:val="0"/>
+          <w:numId w:val="14"/>
+        </w:numPr>
+        <w:spacing w:line="240" w:lineRule="auto"/>
+        <w:rPr>
+          <w:rFonts w:ascii="Times New Roman" w:hAnsi="Times New Roman" w:cs="Times New Roman"/>
+          <w:sz w:val="24"/>
+          <w:szCs w:val="24"/>
+        </w:rPr>
+      </w:pPr>
+      <w:r>
+        <w:rPr>
+          <w:rFonts w:ascii="Times New Roman" w:hAnsi="Times New Roman" w:cs="Times New Roman"/>
+          <w:sz w:val="24"/>
+          <w:szCs w:val="24"/>
+        </w:rPr>
+        <w:t>Wrote the C# code component attached to color picker image</w:t>
+      </w:r>
+    </w:p>
+    <w:p>
+      <w:pPr>
+        <w:pStyle w:val="ListParagraph"/>
+        <w:numPr>
+          <w:ilvl w:val="0"/>
+          <w:numId w:val="14"/>
+        </w:numPr>
+        <w:spacing w:line="240" w:lineRule="auto"/>
+        <w:rPr>
+          <w:rFonts w:ascii="Times New Roman" w:hAnsi="Times New Roman" w:cs="Times New Roman"/>
+          <w:sz w:val="24"/>
+          <w:szCs w:val="24"/>
+        </w:rPr>
+      </w:pPr>
+      <w:r>
+        <w:rPr>
+          <w:rFonts w:ascii="Times New Roman" w:hAnsi="Times New Roman" w:cs="Times New Roman"/>
+          <w:sz w:val="24"/>
+          <w:szCs w:val="24"/>
+        </w:rPr>
+        <w:t>Debugged so user cannot change color if the mouse is outside of the bounds of the selector image</w:t>
+      </w:r>
+    </w:p>
+    <w:p>
+      <w:pPr>
+        <w:pStyle w:val="ListParagraph"/>
+        <w:numPr>
+          <w:ilvl w:val="0"/>
+          <w:numId w:val="14"/>
+        </w:numPr>
+        <w:spacing w:line="240" w:lineRule="auto"/>
+        <w:rPr>
+          <w:rFonts w:ascii="Times New Roman" w:hAnsi="Times New Roman" w:cs="Times New Roman"/>
+          <w:sz w:val="24"/>
+          <w:szCs w:val="24"/>
+        </w:rPr>
+      </w:pPr>
+      <w:r>
+        <w:rPr>
+          <w:rFonts w:ascii="Times New Roman" w:hAnsi="Times New Roman" w:cs="Times New Roman"/>
+          <w:sz w:val="24"/>
+          <w:szCs w:val="24"/>
+        </w:rPr>
+        <w:t>Created an image to reflect the preview color and an image to reflect that selected color when clicked</w:t>
+      </w:r>
+    </w:p>
+    <w:p>
+      <w:pPr>
+        <w:spacing w:line="240" w:lineRule="auto"/>
+        <w:rPr>
+          <w:rFonts w:ascii="Times New Roman" w:hAnsi="Times New Roman" w:cs="Times New Roman"/>
+          <w:sz w:val="24"/>
+          <w:szCs w:val="24"/>
+        </w:rPr>
+      </w:pPr>
+      <w:r>
+        <w:rPr>
+          <w:rFonts w:ascii="Times New Roman" w:hAnsi="Times New Roman" w:cs="Times New Roman"/>
+          <w:sz w:val="24"/>
+          <w:szCs w:val="24"/>
+        </w:rPr>
+        <w:t xml:space="preserve">February </w:t>
+      </w:r>
+      <w:r>
+        <w:rPr>
+          <w:rFonts w:ascii="Times New Roman" w:hAnsi="Times New Roman" w:cs="Times New Roman"/>
+          <w:sz w:val="24"/>
+          <w:szCs w:val="24"/>
+        </w:rPr>
+        <w:t>6-10</w:t>
+      </w:r>
+    </w:p>
+    <w:p>
+      <w:pPr>
+        <w:pStyle w:val="ListParagraph"/>
+        <w:numPr>
+          <w:ilvl w:val="0"/>
+          <w:numId w:val="14"/>
+        </w:numPr>
+        <w:spacing w:line="240" w:lineRule="auto"/>
+        <w:rPr>
+          <w:rFonts w:ascii="Times New Roman" w:hAnsi="Times New Roman" w:cs="Times New Roman"/>
+          <w:sz w:val="24"/>
+          <w:szCs w:val="24"/>
+        </w:rPr>
+      </w:pPr>
+      <w:r>
+        <w:rPr>
+          <w:rFonts w:ascii="Times New Roman" w:hAnsi="Times New Roman" w:cs="Times New Roman"/>
+          <w:sz w:val="24"/>
+          <w:szCs w:val="24"/>
+        </w:rPr>
+        <w:t xml:space="preserve">Implemented my color picker method into the left panel of the customization </w:t>
+      </w:r>
+      <w:proofErr w:type="spellStart"/>
+      <w:r>
+        <w:rPr>
+          <w:rFonts w:ascii="Times New Roman" w:hAnsi="Times New Roman" w:cs="Times New Roman"/>
+          <w:sz w:val="24"/>
+          <w:szCs w:val="24"/>
+        </w:rPr>
+        <w:t>gui</w:t>
+      </w:r>
+      <w:proofErr w:type="spellEnd"/>
+    </w:p>
+    <w:p>
+      <w:pPr>
+        <w:pStyle w:val="ListParagraph"/>
+        <w:numPr>
+          <w:ilvl w:val="0"/>
+          <w:numId w:val="14"/>
+        </w:numPr>
+        <w:spacing w:line="240" w:lineRule="auto"/>
+        <w:rPr>
+          <w:rFonts w:ascii="Times New Roman" w:hAnsi="Times New Roman" w:cs="Times New Roman"/>
+          <w:sz w:val="24"/>
+          <w:szCs w:val="24"/>
+        </w:rPr>
+      </w:pPr>
+      <w:r>
+        <w:rPr>
+          <w:rFonts w:ascii="Times New Roman" w:hAnsi="Times New Roman" w:cs="Times New Roman"/>
+          <w:sz w:val="24"/>
+          <w:szCs w:val="24"/>
+        </w:rPr>
+        <w:t>Altered the overall layout/design of the left panel to better fit the new color picker</w:t>
+      </w:r>
+    </w:p>
+    <w:p>
+      <w:pPr>
+        <w:pStyle w:val="ListParagraph"/>
+        <w:numPr>
+          <w:ilvl w:val="0"/>
+          <w:numId w:val="14"/>
+        </w:numPr>
+        <w:spacing w:line="240" w:lineRule="auto"/>
+        <w:rPr>
+          <w:rFonts w:ascii="Times New Roman" w:hAnsi="Times New Roman" w:cs="Times New Roman"/>
+          <w:sz w:val="24"/>
+          <w:szCs w:val="24"/>
+        </w:rPr>
+      </w:pPr>
+      <w:r>
+        <w:rPr>
+          <w:rFonts w:ascii="Times New Roman" w:hAnsi="Times New Roman" w:cs="Times New Roman"/>
+          <w:sz w:val="24"/>
+          <w:szCs w:val="24"/>
+        </w:rPr>
+        <w:t xml:space="preserve">Brainstorming how to implement this when bot components are able to be selected </w:t>
+      </w:r>
+    </w:p>
+    <w:p>
+      <w:pPr>
+        <w:pStyle w:val="ListParagraph"/>
+        <w:numPr>
+          <w:ilvl w:val="0"/>
+          <w:numId w:val="14"/>
+        </w:numPr>
+        <w:spacing w:line="240" w:lineRule="auto"/>
+        <w:rPr>
+          <w:rFonts w:ascii="Times New Roman" w:hAnsi="Times New Roman" w:cs="Times New Roman"/>
+          <w:sz w:val="24"/>
+          <w:szCs w:val="24"/>
+        </w:rPr>
+      </w:pPr>
+      <w:r>
+        <w:rPr>
+          <w:rFonts w:ascii="Times New Roman" w:hAnsi="Times New Roman" w:cs="Times New Roman"/>
+          <w:sz w:val="24"/>
+          <w:szCs w:val="24"/>
+        </w:rPr>
+        <w:t>Sprint 1 demo presentation being created</w:t>
+      </w:r>
+    </w:p>
+    <w:p>
+      <w:pPr>
+        <w:pStyle w:val="ListParagraph"/>
+        <w:numPr>
+          <w:ilvl w:val="0"/>
+          <w:numId w:val="14"/>
+        </w:numPr>
+        <w:spacing w:line="240" w:lineRule="auto"/>
+        <w:rPr>
+          <w:rFonts w:ascii="Times New Roman" w:hAnsi="Times New Roman" w:cs="Times New Roman"/>
+          <w:sz w:val="24"/>
+          <w:szCs w:val="24"/>
+        </w:rPr>
+      </w:pPr>
+      <w:r>
+        <w:rPr>
+          <w:rFonts w:ascii="Times New Roman" w:hAnsi="Times New Roman" w:cs="Times New Roman"/>
+          <w:sz w:val="24"/>
+          <w:szCs w:val="24"/>
+        </w:rPr>
+        <w:t>Presenting on the 10th</w:t>
+      </w:r>
+    </w:p>
+    <w:p>
+      <w:pPr>
+        <w:rPr>
+          <w:rFonts w:ascii="Times New Roman" w:hAnsi="Times New Roman" w:cs="Times New Roman"/>
+          <w:sz w:val="24"/>
+          <w:szCs w:val="24"/>
+        </w:rPr>
+      </w:pPr>
     </w:p>
     <w:p>
       <w:pPr>
@@ -3620,6 +4268,119 @@
     </w:lvl>
   </w:abstractNum>
   <w:abstractNum w:abstractNumId="9" w15:restartNumberingAfterBreak="0">
+    <w:nsid w:val="63BE4CEF"/>
+    <w:multiLevelType w:val="hybridMultilevel"/>
+    <w:tmpl w:val="EB06CAC4"/>
+    <w:lvl w:ilvl="0" w:tplc="04090001">
+      <w:start w:val="1"/>
+      <w:numFmt w:val="bullet"/>
+      <w:lvlText w:val=""/>
+      <w:lvlJc w:val="left"/>
+      <w:pPr>
+        <w:ind w:left="1440" w:hanging="360"/>
+      </w:pPr>
+      <w:rPr>
+        <w:rFonts w:ascii="Symbol" w:hAnsi="Symbol" w:hint="default"/>
+      </w:rPr>
+    </w:lvl>
+    <w:lvl w:ilvl="1" w:tplc="04090003">
+      <w:start w:val="1"/>
+      <w:numFmt w:val="bullet"/>
+      <w:lvlText w:val="o"/>
+      <w:lvlJc w:val="left"/>
+      <w:pPr>
+        <w:ind w:left="2160" w:hanging="360"/>
+      </w:pPr>
+      <w:rPr>
+        <w:rFonts w:ascii="Courier New" w:hAnsi="Courier New" w:cs="Courier New" w:hint="default"/>
+      </w:rPr>
+    </w:lvl>
+    <w:lvl w:ilvl="2" w:tplc="04090005" w:tentative="1">
+      <w:start w:val="1"/>
+      <w:numFmt w:val="bullet"/>
+      <w:lvlText w:val=""/>
+      <w:lvlJc w:val="left"/>
+      <w:pPr>
+        <w:ind w:left="2880" w:hanging="360"/>
+      </w:pPr>
+      <w:rPr>
+        <w:rFonts w:ascii="Wingdings" w:hAnsi="Wingdings" w:hint="default"/>
+      </w:rPr>
+    </w:lvl>
+    <w:lvl w:ilvl="3" w:tplc="04090001" w:tentative="1">
+      <w:start w:val="1"/>
+      <w:numFmt w:val="bullet"/>
+      <w:lvlText w:val=""/>
+      <w:lvlJc w:val="left"/>
+      <w:pPr>
+        <w:ind w:left="3600" w:hanging="360"/>
+      </w:pPr>
+      <w:rPr>
+        <w:rFonts w:ascii="Symbol" w:hAnsi="Symbol" w:hint="default"/>
+      </w:rPr>
+    </w:lvl>
+    <w:lvl w:ilvl="4" w:tplc="04090003" w:tentative="1">
+      <w:start w:val="1"/>
+      <w:numFmt w:val="bullet"/>
+      <w:lvlText w:val="o"/>
+      <w:lvlJc w:val="left"/>
+      <w:pPr>
+        <w:ind w:left="4320" w:hanging="360"/>
+      </w:pPr>
+      <w:rPr>
+        <w:rFonts w:ascii="Courier New" w:hAnsi="Courier New" w:cs="Courier New" w:hint="default"/>
+      </w:rPr>
+    </w:lvl>
+    <w:lvl w:ilvl="5" w:tplc="04090005" w:tentative="1">
+      <w:start w:val="1"/>
+      <w:numFmt w:val="bullet"/>
+      <w:lvlText w:val=""/>
+      <w:lvlJc w:val="left"/>
+      <w:pPr>
+        <w:ind w:left="5040" w:hanging="360"/>
+      </w:pPr>
+      <w:rPr>
+        <w:rFonts w:ascii="Wingdings" w:hAnsi="Wingdings" w:hint="default"/>
+      </w:rPr>
+    </w:lvl>
+    <w:lvl w:ilvl="6" w:tplc="04090001" w:tentative="1">
+      <w:start w:val="1"/>
+      <w:numFmt w:val="bullet"/>
+      <w:lvlText w:val=""/>
+      <w:lvlJc w:val="left"/>
+      <w:pPr>
+        <w:ind w:left="5760" w:hanging="360"/>
+      </w:pPr>
+      <w:rPr>
+        <w:rFonts w:ascii="Symbol" w:hAnsi="Symbol" w:hint="default"/>
+      </w:rPr>
+    </w:lvl>
+    <w:lvl w:ilvl="7" w:tplc="04090003" w:tentative="1">
+      <w:start w:val="1"/>
+      <w:numFmt w:val="bullet"/>
+      <w:lvlText w:val="o"/>
+      <w:lvlJc w:val="left"/>
+      <w:pPr>
+        <w:ind w:left="6480" w:hanging="360"/>
+      </w:pPr>
+      <w:rPr>
+        <w:rFonts w:ascii="Courier New" w:hAnsi="Courier New" w:cs="Courier New" w:hint="default"/>
+      </w:rPr>
+    </w:lvl>
+    <w:lvl w:ilvl="8" w:tplc="04090005" w:tentative="1">
+      <w:start w:val="1"/>
+      <w:numFmt w:val="bullet"/>
+      <w:lvlText w:val=""/>
+      <w:lvlJc w:val="left"/>
+      <w:pPr>
+        <w:ind w:left="7200" w:hanging="360"/>
+      </w:pPr>
+      <w:rPr>
+        <w:rFonts w:ascii="Wingdings" w:hAnsi="Wingdings" w:hint="default"/>
+      </w:rPr>
+    </w:lvl>
+  </w:abstractNum>
+  <w:abstractNum w:abstractNumId="10" w15:restartNumberingAfterBreak="0">
     <w:nsid w:val="640F69B8"/>
     <w:multiLevelType w:val="hybridMultilevel"/>
     <w:tmpl w:val="0290B91A"/>
@@ -3732,7 +4493,7 @@
       </w:rPr>
     </w:lvl>
   </w:abstractNum>
-  <w:abstractNum w:abstractNumId="10" w15:restartNumberingAfterBreak="0">
+  <w:abstractNum w:abstractNumId="11" w15:restartNumberingAfterBreak="0">
     <w:nsid w:val="6E557E2C"/>
     <w:multiLevelType w:val="hybridMultilevel"/>
     <w:tmpl w:val="4838F300"/>
@@ -3845,10 +4606,123 @@
       </w:rPr>
     </w:lvl>
   </w:abstractNum>
-  <w:abstractNum w:abstractNumId="11" w15:restartNumberingAfterBreak="0">
+  <w:abstractNum w:abstractNumId="12" w15:restartNumberingAfterBreak="0">
     <w:nsid w:val="750464A0"/>
     <w:multiLevelType w:val="hybridMultilevel"/>
     <w:tmpl w:val="5776D17A"/>
+    <w:lvl w:ilvl="0" w:tplc="04090001">
+      <w:start w:val="1"/>
+      <w:numFmt w:val="bullet"/>
+      <w:lvlText w:val=""/>
+      <w:lvlJc w:val="left"/>
+      <w:pPr>
+        <w:ind w:left="720" w:hanging="360"/>
+      </w:pPr>
+      <w:rPr>
+        <w:rFonts w:ascii="Symbol" w:hAnsi="Symbol" w:hint="default"/>
+      </w:rPr>
+    </w:lvl>
+    <w:lvl w:ilvl="1" w:tplc="04090003" w:tentative="1">
+      <w:start w:val="1"/>
+      <w:numFmt w:val="bullet"/>
+      <w:lvlText w:val="o"/>
+      <w:lvlJc w:val="left"/>
+      <w:pPr>
+        <w:ind w:left="1440" w:hanging="360"/>
+      </w:pPr>
+      <w:rPr>
+        <w:rFonts w:ascii="Courier New" w:hAnsi="Courier New" w:cs="Courier New" w:hint="default"/>
+      </w:rPr>
+    </w:lvl>
+    <w:lvl w:ilvl="2" w:tplc="04090005" w:tentative="1">
+      <w:start w:val="1"/>
+      <w:numFmt w:val="bullet"/>
+      <w:lvlText w:val=""/>
+      <w:lvlJc w:val="left"/>
+      <w:pPr>
+        <w:ind w:left="2160" w:hanging="360"/>
+      </w:pPr>
+      <w:rPr>
+        <w:rFonts w:ascii="Wingdings" w:hAnsi="Wingdings" w:hint="default"/>
+      </w:rPr>
+    </w:lvl>
+    <w:lvl w:ilvl="3" w:tplc="04090001" w:tentative="1">
+      <w:start w:val="1"/>
+      <w:numFmt w:val="bullet"/>
+      <w:lvlText w:val=""/>
+      <w:lvlJc w:val="left"/>
+      <w:pPr>
+        <w:ind w:left="2880" w:hanging="360"/>
+      </w:pPr>
+      <w:rPr>
+        <w:rFonts w:ascii="Symbol" w:hAnsi="Symbol" w:hint="default"/>
+      </w:rPr>
+    </w:lvl>
+    <w:lvl w:ilvl="4" w:tplc="04090003" w:tentative="1">
+      <w:start w:val="1"/>
+      <w:numFmt w:val="bullet"/>
+      <w:lvlText w:val="o"/>
+      <w:lvlJc w:val="left"/>
+      <w:pPr>
+        <w:ind w:left="3600" w:hanging="360"/>
+      </w:pPr>
+      <w:rPr>
+        <w:rFonts w:ascii="Courier New" w:hAnsi="Courier New" w:cs="Courier New" w:hint="default"/>
+      </w:rPr>
+    </w:lvl>
+    <w:lvl w:ilvl="5" w:tplc="04090005" w:tentative="1">
+      <w:start w:val="1"/>
+      <w:numFmt w:val="bullet"/>
+      <w:lvlText w:val=""/>
+      <w:lvlJc w:val="left"/>
+      <w:pPr>
+        <w:ind w:left="4320" w:hanging="360"/>
+      </w:pPr>
+      <w:rPr>
+        <w:rFonts w:ascii="Wingdings" w:hAnsi="Wingdings" w:hint="default"/>
+      </w:rPr>
+    </w:lvl>
+    <w:lvl w:ilvl="6" w:tplc="04090001" w:tentative="1">
+      <w:start w:val="1"/>
+      <w:numFmt w:val="bullet"/>
+      <w:lvlText w:val=""/>
+      <w:lvlJc w:val="left"/>
+      <w:pPr>
+        <w:ind w:left="5040" w:hanging="360"/>
+      </w:pPr>
+      <w:rPr>
+        <w:rFonts w:ascii="Symbol" w:hAnsi="Symbol" w:hint="default"/>
+      </w:rPr>
+    </w:lvl>
+    <w:lvl w:ilvl="7" w:tplc="04090003" w:tentative="1">
+      <w:start w:val="1"/>
+      <w:numFmt w:val="bullet"/>
+      <w:lvlText w:val="o"/>
+      <w:lvlJc w:val="left"/>
+      <w:pPr>
+        <w:ind w:left="5760" w:hanging="360"/>
+      </w:pPr>
+      <w:rPr>
+        <w:rFonts w:ascii="Courier New" w:hAnsi="Courier New" w:cs="Courier New" w:hint="default"/>
+      </w:rPr>
+    </w:lvl>
+    <w:lvl w:ilvl="8" w:tplc="04090005" w:tentative="1">
+      <w:start w:val="1"/>
+      <w:numFmt w:val="bullet"/>
+      <w:lvlText w:val=""/>
+      <w:lvlJc w:val="left"/>
+      <w:pPr>
+        <w:ind w:left="6480" w:hanging="360"/>
+      </w:pPr>
+      <w:rPr>
+        <w:rFonts w:ascii="Wingdings" w:hAnsi="Wingdings" w:hint="default"/>
+      </w:rPr>
+    </w:lvl>
+  </w:abstractNum>
+  <w:abstractNum w:abstractNumId="13" w15:restartNumberingAfterBreak="0">
+    <w:nsid w:val="7DCD7ACE"/>
+    <w:multiLevelType w:val="hybridMultilevel"/>
+    <w:tmpl w:val="DE8E9044"/>
     <w:lvl w:ilvl="0" w:tplc="04090001">
       <w:start w:val="1"/>
       <w:numFmt w:val="bullet"/>
@@ -3965,7 +4839,7 @@
     <w:abstractNumId w:val="4"/>
   </w:num>
   <w:num w:numId="3">
-    <w:abstractNumId w:val="9"/>
+    <w:abstractNumId w:val="10"/>
   </w:num>
   <w:num w:numId="4">
     <w:abstractNumId w:val="6"/>
@@ -3986,13 +4860,19 @@
     <w:abstractNumId w:val="2"/>
   </w:num>
   <w:num w:numId="10">
-    <w:abstractNumId w:val="11"/>
+    <w:abstractNumId w:val="12"/>
   </w:num>
   <w:num w:numId="11">
-    <w:abstractNumId w:val="10"/>
+    <w:abstractNumId w:val="11"/>
   </w:num>
   <w:num w:numId="12">
     <w:abstractNumId w:val="0"/>
+  </w:num>
+  <w:num w:numId="13">
+    <w:abstractNumId w:val="9"/>
+  </w:num>
+  <w:num w:numId="14">
+    <w:abstractNumId w:val="13"/>
   </w:num>
 </w:numbering>
 </file>

</xml_diff>

<commit_message>
Revert "Merge branch 'ArduinoInterface' into WiringIntegration"
This reverts commit 1f29234ef58afb6e4457318c3527f1c499245f33, reversing
changes made to 8c8e4c3928249b502ebb6566e2570f211b998b60.
</commit_message>
<xml_diff>
--- a/EngineeringNotebooks/ConnearneyEmily_EngineeringNotebook.docx
+++ b/EngineeringNotebooks/ConnearneyEmily_EngineeringNotebook.docx
@@ -2976,7 +2976,7 @@
           <w:szCs w:val="24"/>
         </w:rPr>
         <w:lastRenderedPageBreak/>
-        <w:t>Created a test color picker scene to try a few different methods before attempting to implement into the customization gu</w:t>
+        <w:t xml:space="preserve">Created a test color picker scene to try a few different methods before attempting to implement into the customization </w:t>
       </w:r>
       <w:proofErr w:type="spellStart"/>
       <w:r>
@@ -2985,7 +2985,7 @@
           <w:sz w:val="24"/>
           <w:szCs w:val="24"/>
         </w:rPr>
-        <w:t>i</w:t>
+        <w:t>gui</w:t>
       </w:r>
       <w:proofErr w:type="spellEnd"/>
     </w:p>
@@ -3206,7 +3206,474 @@
           <w:sz w:val="24"/>
           <w:szCs w:val="24"/>
         </w:rPr>
-        <w:t>Presenting on the 10th</w:t>
+        <w:t>Presenting on the 10</w:t>
+      </w:r>
+      <w:r>
+        <w:rPr>
+          <w:rFonts w:ascii="Times New Roman" w:hAnsi="Times New Roman" w:cs="Times New Roman"/>
+          <w:sz w:val="24"/>
+          <w:szCs w:val="24"/>
+          <w:vertAlign w:val="superscript"/>
+        </w:rPr>
+        <w:t>th</w:t>
+      </w:r>
+    </w:p>
+    <w:p>
+      <w:pPr>
+        <w:spacing w:line="240" w:lineRule="auto"/>
+        <w:rPr>
+          <w:rFonts w:ascii="Times New Roman" w:hAnsi="Times New Roman" w:cs="Times New Roman"/>
+          <w:sz w:val="24"/>
+          <w:szCs w:val="24"/>
+        </w:rPr>
+      </w:pPr>
+      <w:r>
+        <w:rPr>
+          <w:rFonts w:ascii="Times New Roman" w:hAnsi="Times New Roman" w:cs="Times New Roman"/>
+          <w:sz w:val="24"/>
+          <w:szCs w:val="24"/>
+        </w:rPr>
+        <w:t>February 13-19</w:t>
+      </w:r>
+    </w:p>
+    <w:p>
+      <w:pPr>
+        <w:pStyle w:val="ListParagraph"/>
+        <w:numPr>
+          <w:ilvl w:val="0"/>
+          <w:numId w:val="15"/>
+        </w:numPr>
+        <w:spacing w:line="240" w:lineRule="auto"/>
+        <w:rPr>
+          <w:rFonts w:ascii="Times New Roman" w:hAnsi="Times New Roman" w:cs="Times New Roman"/>
+          <w:sz w:val="24"/>
+          <w:szCs w:val="24"/>
+        </w:rPr>
+      </w:pPr>
+      <w:r>
+        <w:rPr>
+          <w:rFonts w:ascii="Times New Roman" w:hAnsi="Times New Roman" w:cs="Times New Roman"/>
+          <w:sz w:val="24"/>
+          <w:szCs w:val="24"/>
+        </w:rPr>
+        <w:t>Merge conflicts caused color picker to disappear</w:t>
+      </w:r>
+    </w:p>
+    <w:p>
+      <w:pPr>
+        <w:pStyle w:val="ListParagraph"/>
+        <w:numPr>
+          <w:ilvl w:val="0"/>
+          <w:numId w:val="15"/>
+        </w:numPr>
+        <w:spacing w:line="240" w:lineRule="auto"/>
+        <w:rPr>
+          <w:rFonts w:ascii="Times New Roman" w:hAnsi="Times New Roman" w:cs="Times New Roman"/>
+          <w:sz w:val="24"/>
+          <w:szCs w:val="24"/>
+        </w:rPr>
+      </w:pPr>
+      <w:r>
+        <w:rPr>
+          <w:rFonts w:ascii="Times New Roman" w:hAnsi="Times New Roman" w:cs="Times New Roman"/>
+          <w:sz w:val="24"/>
+          <w:szCs w:val="24"/>
+        </w:rPr>
+        <w:t>Working out the conflicts</w:t>
+      </w:r>
+    </w:p>
+    <w:p>
+      <w:pPr>
+        <w:spacing w:line="240" w:lineRule="auto"/>
+        <w:rPr>
+          <w:rFonts w:ascii="Times New Roman" w:hAnsi="Times New Roman" w:cs="Times New Roman"/>
+          <w:sz w:val="24"/>
+          <w:szCs w:val="24"/>
+        </w:rPr>
+      </w:pPr>
+      <w:r>
+        <w:rPr>
+          <w:rFonts w:ascii="Times New Roman" w:hAnsi="Times New Roman" w:cs="Times New Roman"/>
+          <w:sz w:val="24"/>
+          <w:szCs w:val="24"/>
+        </w:rPr>
+        <w:t>February 21-25</w:t>
+      </w:r>
+    </w:p>
+    <w:p>
+      <w:pPr>
+        <w:pStyle w:val="ListParagraph"/>
+        <w:numPr>
+          <w:ilvl w:val="0"/>
+          <w:numId w:val="15"/>
+        </w:numPr>
+        <w:spacing w:line="240" w:lineRule="auto"/>
+        <w:rPr>
+          <w:rFonts w:ascii="Times New Roman" w:hAnsi="Times New Roman" w:cs="Times New Roman"/>
+          <w:sz w:val="24"/>
+          <w:szCs w:val="24"/>
+        </w:rPr>
+      </w:pPr>
+      <w:r>
+        <w:rPr>
+          <w:rFonts w:ascii="Times New Roman" w:hAnsi="Times New Roman" w:cs="Times New Roman"/>
+          <w:sz w:val="24"/>
+          <w:szCs w:val="24"/>
+        </w:rPr>
+        <w:t xml:space="preserve">Re-implemented the color picker </w:t>
+      </w:r>
+    </w:p>
+    <w:p>
+      <w:pPr>
+        <w:pStyle w:val="ListParagraph"/>
+        <w:numPr>
+          <w:ilvl w:val="0"/>
+          <w:numId w:val="15"/>
+        </w:numPr>
+        <w:spacing w:line="240" w:lineRule="auto"/>
+        <w:rPr>
+          <w:rFonts w:ascii="Times New Roman" w:hAnsi="Times New Roman" w:cs="Times New Roman"/>
+          <w:sz w:val="24"/>
+          <w:szCs w:val="24"/>
+        </w:rPr>
+      </w:pPr>
+      <w:r>
+        <w:rPr>
+          <w:rFonts w:ascii="Times New Roman" w:hAnsi="Times New Roman" w:cs="Times New Roman"/>
+          <w:sz w:val="24"/>
+          <w:szCs w:val="24"/>
+        </w:rPr>
+        <w:t>Changed the left panel back to how I had it before it was lost</w:t>
+      </w:r>
+    </w:p>
+    <w:p>
+      <w:pPr>
+        <w:pStyle w:val="ListParagraph"/>
+        <w:numPr>
+          <w:ilvl w:val="0"/>
+          <w:numId w:val="15"/>
+        </w:numPr>
+        <w:spacing w:line="240" w:lineRule="auto"/>
+        <w:rPr>
+          <w:rFonts w:ascii="Times New Roman" w:hAnsi="Times New Roman" w:cs="Times New Roman"/>
+          <w:sz w:val="24"/>
+          <w:szCs w:val="24"/>
+        </w:rPr>
+      </w:pPr>
+      <w:r>
+        <w:rPr>
+          <w:rFonts w:ascii="Times New Roman" w:hAnsi="Times New Roman" w:cs="Times New Roman"/>
+          <w:sz w:val="24"/>
+          <w:szCs w:val="24"/>
+        </w:rPr>
+        <w:t>Updated backlog for GitHub check</w:t>
+      </w:r>
+    </w:p>
+    <w:p>
+      <w:pPr>
+        <w:pStyle w:val="ListParagraph"/>
+        <w:numPr>
+          <w:ilvl w:val="0"/>
+          <w:numId w:val="15"/>
+        </w:numPr>
+        <w:spacing w:line="240" w:lineRule="auto"/>
+        <w:rPr>
+          <w:rFonts w:ascii="Times New Roman" w:hAnsi="Times New Roman" w:cs="Times New Roman"/>
+          <w:sz w:val="24"/>
+          <w:szCs w:val="24"/>
+        </w:rPr>
+      </w:pPr>
+      <w:r>
+        <w:rPr>
+          <w:rFonts w:ascii="Times New Roman" w:hAnsi="Times New Roman" w:cs="Times New Roman"/>
+          <w:sz w:val="24"/>
+          <w:szCs w:val="24"/>
+        </w:rPr>
+        <w:t>Test plan V1 due</w:t>
+      </w:r>
+    </w:p>
+    <w:p>
+      <w:pPr>
+        <w:spacing w:line="240" w:lineRule="auto"/>
+        <w:rPr>
+          <w:rFonts w:ascii="Times New Roman" w:hAnsi="Times New Roman" w:cs="Times New Roman"/>
+          <w:sz w:val="24"/>
+          <w:szCs w:val="24"/>
+        </w:rPr>
+      </w:pPr>
+      <w:r>
+        <w:rPr>
+          <w:rFonts w:ascii="Times New Roman" w:hAnsi="Times New Roman" w:cs="Times New Roman"/>
+          <w:sz w:val="24"/>
+          <w:szCs w:val="24"/>
+        </w:rPr>
+        <w:t>March 6-10</w:t>
+      </w:r>
+    </w:p>
+    <w:p>
+      <w:pPr>
+        <w:pStyle w:val="ListParagraph"/>
+        <w:numPr>
+          <w:ilvl w:val="0"/>
+          <w:numId w:val="15"/>
+        </w:numPr>
+        <w:spacing w:line="240" w:lineRule="auto"/>
+        <w:rPr>
+          <w:rFonts w:ascii="Times New Roman" w:hAnsi="Times New Roman" w:cs="Times New Roman"/>
+          <w:sz w:val="24"/>
+          <w:szCs w:val="24"/>
+        </w:rPr>
+      </w:pPr>
+      <w:r>
+        <w:rPr>
+          <w:rFonts w:ascii="Times New Roman" w:hAnsi="Times New Roman" w:cs="Times New Roman"/>
+          <w:sz w:val="24"/>
+          <w:szCs w:val="24"/>
+        </w:rPr>
+        <w:t>Added the color picker to main</w:t>
+      </w:r>
+    </w:p>
+    <w:p>
+      <w:pPr>
+        <w:pStyle w:val="ListParagraph"/>
+        <w:numPr>
+          <w:ilvl w:val="0"/>
+          <w:numId w:val="15"/>
+        </w:numPr>
+        <w:spacing w:line="240" w:lineRule="auto"/>
+        <w:rPr>
+          <w:rFonts w:ascii="Times New Roman" w:hAnsi="Times New Roman" w:cs="Times New Roman"/>
+          <w:sz w:val="24"/>
+          <w:szCs w:val="24"/>
+        </w:rPr>
+      </w:pPr>
+      <w:r>
+        <w:rPr>
+          <w:rFonts w:ascii="Times New Roman" w:hAnsi="Times New Roman" w:cs="Times New Roman"/>
+          <w:sz w:val="24"/>
+          <w:szCs w:val="24"/>
+        </w:rPr>
+        <w:t>Need to reconnect it to the component selector</w:t>
+      </w:r>
+    </w:p>
+    <w:p>
+      <w:pPr>
+        <w:pStyle w:val="ListParagraph"/>
+        <w:numPr>
+          <w:ilvl w:val="0"/>
+          <w:numId w:val="15"/>
+        </w:numPr>
+        <w:spacing w:line="240" w:lineRule="auto"/>
+        <w:rPr>
+          <w:rFonts w:ascii="Times New Roman" w:hAnsi="Times New Roman" w:cs="Times New Roman"/>
+          <w:sz w:val="24"/>
+          <w:szCs w:val="24"/>
+        </w:rPr>
+      </w:pPr>
+      <w:r>
+        <w:rPr>
+          <w:rFonts w:ascii="Times New Roman" w:hAnsi="Times New Roman" w:cs="Times New Roman"/>
+          <w:sz w:val="24"/>
+          <w:szCs w:val="24"/>
+        </w:rPr>
+        <w:t>Worked on the SDS</w:t>
+      </w:r>
+    </w:p>
+    <w:p>
+      <w:pPr>
+        <w:pStyle w:val="ListParagraph"/>
+        <w:numPr>
+          <w:ilvl w:val="0"/>
+          <w:numId w:val="15"/>
+        </w:numPr>
+        <w:spacing w:line="240" w:lineRule="auto"/>
+        <w:rPr>
+          <w:rFonts w:ascii="Times New Roman" w:hAnsi="Times New Roman" w:cs="Times New Roman"/>
+          <w:sz w:val="24"/>
+          <w:szCs w:val="24"/>
+        </w:rPr>
+      </w:pPr>
+      <w:r>
+        <w:rPr>
+          <w:rFonts w:ascii="Times New Roman" w:hAnsi="Times New Roman" w:cs="Times New Roman"/>
+          <w:sz w:val="24"/>
+          <w:szCs w:val="24"/>
+        </w:rPr>
+        <w:t>SDS and SRS Version 2 due</w:t>
+      </w:r>
+    </w:p>
+    <w:p>
+      <w:pPr>
+        <w:pStyle w:val="ListParagraph"/>
+        <w:numPr>
+          <w:ilvl w:val="0"/>
+          <w:numId w:val="15"/>
+        </w:numPr>
+        <w:spacing w:line="240" w:lineRule="auto"/>
+        <w:rPr>
+          <w:rFonts w:ascii="Times New Roman" w:hAnsi="Times New Roman" w:cs="Times New Roman"/>
+          <w:sz w:val="24"/>
+          <w:szCs w:val="24"/>
+        </w:rPr>
+      </w:pPr>
+      <w:r>
+        <w:rPr>
+          <w:rFonts w:ascii="Times New Roman" w:hAnsi="Times New Roman" w:cs="Times New Roman"/>
+          <w:sz w:val="24"/>
+          <w:szCs w:val="24"/>
+        </w:rPr>
+        <w:t>Met and practiced for the sprint demo presentation</w:t>
+      </w:r>
+    </w:p>
+    <w:p>
+      <w:pPr>
+        <w:pStyle w:val="ListParagraph"/>
+        <w:numPr>
+          <w:ilvl w:val="0"/>
+          <w:numId w:val="15"/>
+        </w:numPr>
+        <w:spacing w:line="240" w:lineRule="auto"/>
+        <w:rPr>
+          <w:rFonts w:ascii="Times New Roman" w:hAnsi="Times New Roman" w:cs="Times New Roman"/>
+          <w:sz w:val="24"/>
+          <w:szCs w:val="24"/>
+        </w:rPr>
+      </w:pPr>
+      <w:r>
+        <w:rPr>
+          <w:rFonts w:ascii="Times New Roman" w:hAnsi="Times New Roman" w:cs="Times New Roman"/>
+          <w:sz w:val="24"/>
+          <w:szCs w:val="24"/>
+        </w:rPr>
+        <w:t>Sprint 2 presentation Thursday</w:t>
+      </w:r>
+    </w:p>
+    <w:p>
+      <w:pPr>
+        <w:pStyle w:val="ListParagraph"/>
+        <w:numPr>
+          <w:ilvl w:val="0"/>
+          <w:numId w:val="15"/>
+        </w:numPr>
+        <w:spacing w:line="240" w:lineRule="auto"/>
+        <w:rPr>
+          <w:rFonts w:ascii="Times New Roman" w:hAnsi="Times New Roman" w:cs="Times New Roman"/>
+          <w:sz w:val="24"/>
+          <w:szCs w:val="24"/>
+        </w:rPr>
+      </w:pPr>
+      <w:r>
+        <w:rPr>
+          <w:rFonts w:ascii="Times New Roman" w:hAnsi="Times New Roman" w:cs="Times New Roman"/>
+          <w:sz w:val="24"/>
+          <w:szCs w:val="24"/>
+        </w:rPr>
+        <w:t>Peer Evaluation completed</w:t>
+      </w:r>
+    </w:p>
+    <w:p>
+      <w:pPr>
+        <w:spacing w:line="240" w:lineRule="auto"/>
+        <w:rPr>
+          <w:rFonts w:ascii="Times New Roman" w:hAnsi="Times New Roman" w:cs="Times New Roman"/>
+          <w:sz w:val="24"/>
+          <w:szCs w:val="24"/>
+        </w:rPr>
+      </w:pPr>
+      <w:r>
+        <w:rPr>
+          <w:rFonts w:ascii="Times New Roman" w:hAnsi="Times New Roman" w:cs="Times New Roman"/>
+          <w:sz w:val="24"/>
+          <w:szCs w:val="24"/>
+        </w:rPr>
+        <w:t>March 12-20</w:t>
+      </w:r>
+    </w:p>
+    <w:p>
+      <w:pPr>
+        <w:pStyle w:val="ListParagraph"/>
+        <w:numPr>
+          <w:ilvl w:val="0"/>
+          <w:numId w:val="15"/>
+        </w:numPr>
+        <w:spacing w:line="240" w:lineRule="auto"/>
+        <w:rPr>
+          <w:rFonts w:ascii="Times New Roman" w:hAnsi="Times New Roman" w:cs="Times New Roman"/>
+          <w:sz w:val="24"/>
+          <w:szCs w:val="24"/>
+        </w:rPr>
+      </w:pPr>
+      <w:r>
+        <w:rPr>
+          <w:rFonts w:ascii="Times New Roman" w:hAnsi="Times New Roman" w:cs="Times New Roman"/>
+          <w:sz w:val="24"/>
+          <w:szCs w:val="24"/>
+        </w:rPr>
+        <w:t>Spring break / Not in the country</w:t>
+      </w:r>
+    </w:p>
+    <w:p>
+      <w:pPr>
+        <w:spacing w:line="240" w:lineRule="auto"/>
+        <w:rPr>
+          <w:rFonts w:ascii="Times New Roman" w:hAnsi="Times New Roman" w:cs="Times New Roman"/>
+          <w:sz w:val="24"/>
+          <w:szCs w:val="24"/>
+        </w:rPr>
+      </w:pPr>
+      <w:r>
+        <w:rPr>
+          <w:rFonts w:ascii="Times New Roman" w:hAnsi="Times New Roman" w:cs="Times New Roman"/>
+          <w:sz w:val="24"/>
+          <w:szCs w:val="24"/>
+        </w:rPr>
+        <w:t>March 21-26</w:t>
+      </w:r>
+    </w:p>
+    <w:p>
+      <w:pPr>
+        <w:pStyle w:val="ListParagraph"/>
+        <w:numPr>
+          <w:ilvl w:val="0"/>
+          <w:numId w:val="15"/>
+        </w:numPr>
+        <w:spacing w:line="240" w:lineRule="auto"/>
+        <w:rPr>
+          <w:rFonts w:ascii="Times New Roman" w:hAnsi="Times New Roman" w:cs="Times New Roman"/>
+          <w:sz w:val="24"/>
+          <w:szCs w:val="24"/>
+        </w:rPr>
+      </w:pPr>
+      <w:r>
+        <w:rPr>
+          <w:rFonts w:ascii="Times New Roman" w:hAnsi="Times New Roman" w:cs="Times New Roman"/>
+          <w:sz w:val="24"/>
+          <w:szCs w:val="24"/>
+        </w:rPr>
+        <w:t>Distributing tasks for last sprint</w:t>
+      </w:r>
+    </w:p>
+    <w:p>
+      <w:pPr>
+        <w:pStyle w:val="ListParagraph"/>
+        <w:numPr>
+          <w:ilvl w:val="0"/>
+          <w:numId w:val="15"/>
+        </w:numPr>
+        <w:spacing w:line="240" w:lineRule="auto"/>
+        <w:rPr>
+          <w:rFonts w:ascii="Times New Roman" w:hAnsi="Times New Roman" w:cs="Times New Roman"/>
+          <w:sz w:val="24"/>
+          <w:szCs w:val="24"/>
+        </w:rPr>
+      </w:pPr>
+      <w:r>
+        <w:rPr>
+          <w:rFonts w:ascii="Times New Roman" w:hAnsi="Times New Roman" w:cs="Times New Roman"/>
+          <w:sz w:val="24"/>
+          <w:szCs w:val="24"/>
+        </w:rPr>
+        <w:t>Staring on final touches for bot customization</w:t>
       </w:r>
     </w:p>
     <w:p>
@@ -3228,16 +3695,6 @@
         </w:rPr>
       </w:pPr>
     </w:p>
-    <w:p>
-      <w:pPr>
-        <w:rPr>
-          <w:rFonts w:ascii="Times New Roman" w:hAnsi="Times New Roman" w:cs="Times New Roman"/>
-          <w:sz w:val="24"/>
-          <w:szCs w:val="24"/>
-        </w:rPr>
-      </w:pPr>
-    </w:p>
-    <w:p/>
     <w:sectPr>
       <w:pgSz w:w="12240" w:h="15840"/>
       <w:pgMar w:top="1440" w:right="1440" w:bottom="1440" w:left="1440" w:header="720" w:footer="720" w:gutter="0"/>
@@ -3703,6 +4160,119 @@
     </w:lvl>
   </w:abstractNum>
   <w:abstractNum w:abstractNumId="4" w15:restartNumberingAfterBreak="0">
+    <w:nsid w:val="1F1E0AA9"/>
+    <w:multiLevelType w:val="hybridMultilevel"/>
+    <w:tmpl w:val="30D82E9A"/>
+    <w:lvl w:ilvl="0" w:tplc="04090001">
+      <w:start w:val="1"/>
+      <w:numFmt w:val="bullet"/>
+      <w:lvlText w:val=""/>
+      <w:lvlJc w:val="left"/>
+      <w:pPr>
+        <w:ind w:left="720" w:hanging="360"/>
+      </w:pPr>
+      <w:rPr>
+        <w:rFonts w:ascii="Symbol" w:hAnsi="Symbol" w:hint="default"/>
+      </w:rPr>
+    </w:lvl>
+    <w:lvl w:ilvl="1" w:tplc="04090003" w:tentative="1">
+      <w:start w:val="1"/>
+      <w:numFmt w:val="bullet"/>
+      <w:lvlText w:val="o"/>
+      <w:lvlJc w:val="left"/>
+      <w:pPr>
+        <w:ind w:left="1440" w:hanging="360"/>
+      </w:pPr>
+      <w:rPr>
+        <w:rFonts w:ascii="Courier New" w:hAnsi="Courier New" w:cs="Courier New" w:hint="default"/>
+      </w:rPr>
+    </w:lvl>
+    <w:lvl w:ilvl="2" w:tplc="04090005" w:tentative="1">
+      <w:start w:val="1"/>
+      <w:numFmt w:val="bullet"/>
+      <w:lvlText w:val=""/>
+      <w:lvlJc w:val="left"/>
+      <w:pPr>
+        <w:ind w:left="2160" w:hanging="360"/>
+      </w:pPr>
+      <w:rPr>
+        <w:rFonts w:ascii="Wingdings" w:hAnsi="Wingdings" w:hint="default"/>
+      </w:rPr>
+    </w:lvl>
+    <w:lvl w:ilvl="3" w:tplc="04090001" w:tentative="1">
+      <w:start w:val="1"/>
+      <w:numFmt w:val="bullet"/>
+      <w:lvlText w:val=""/>
+      <w:lvlJc w:val="left"/>
+      <w:pPr>
+        <w:ind w:left="2880" w:hanging="360"/>
+      </w:pPr>
+      <w:rPr>
+        <w:rFonts w:ascii="Symbol" w:hAnsi="Symbol" w:hint="default"/>
+      </w:rPr>
+    </w:lvl>
+    <w:lvl w:ilvl="4" w:tplc="04090003" w:tentative="1">
+      <w:start w:val="1"/>
+      <w:numFmt w:val="bullet"/>
+      <w:lvlText w:val="o"/>
+      <w:lvlJc w:val="left"/>
+      <w:pPr>
+        <w:ind w:left="3600" w:hanging="360"/>
+      </w:pPr>
+      <w:rPr>
+        <w:rFonts w:ascii="Courier New" w:hAnsi="Courier New" w:cs="Courier New" w:hint="default"/>
+      </w:rPr>
+    </w:lvl>
+    <w:lvl w:ilvl="5" w:tplc="04090005" w:tentative="1">
+      <w:start w:val="1"/>
+      <w:numFmt w:val="bullet"/>
+      <w:lvlText w:val=""/>
+      <w:lvlJc w:val="left"/>
+      <w:pPr>
+        <w:ind w:left="4320" w:hanging="360"/>
+      </w:pPr>
+      <w:rPr>
+        <w:rFonts w:ascii="Wingdings" w:hAnsi="Wingdings" w:hint="default"/>
+      </w:rPr>
+    </w:lvl>
+    <w:lvl w:ilvl="6" w:tplc="04090001" w:tentative="1">
+      <w:start w:val="1"/>
+      <w:numFmt w:val="bullet"/>
+      <w:lvlText w:val=""/>
+      <w:lvlJc w:val="left"/>
+      <w:pPr>
+        <w:ind w:left="5040" w:hanging="360"/>
+      </w:pPr>
+      <w:rPr>
+        <w:rFonts w:ascii="Symbol" w:hAnsi="Symbol" w:hint="default"/>
+      </w:rPr>
+    </w:lvl>
+    <w:lvl w:ilvl="7" w:tplc="04090003" w:tentative="1">
+      <w:start w:val="1"/>
+      <w:numFmt w:val="bullet"/>
+      <w:lvlText w:val="o"/>
+      <w:lvlJc w:val="left"/>
+      <w:pPr>
+        <w:ind w:left="5760" w:hanging="360"/>
+      </w:pPr>
+      <w:rPr>
+        <w:rFonts w:ascii="Courier New" w:hAnsi="Courier New" w:cs="Courier New" w:hint="default"/>
+      </w:rPr>
+    </w:lvl>
+    <w:lvl w:ilvl="8" w:tplc="04090005" w:tentative="1">
+      <w:start w:val="1"/>
+      <w:numFmt w:val="bullet"/>
+      <w:lvlText w:val=""/>
+      <w:lvlJc w:val="left"/>
+      <w:pPr>
+        <w:ind w:left="6480" w:hanging="360"/>
+      </w:pPr>
+      <w:rPr>
+        <w:rFonts w:ascii="Wingdings" w:hAnsi="Wingdings" w:hint="default"/>
+      </w:rPr>
+    </w:lvl>
+  </w:abstractNum>
+  <w:abstractNum w:abstractNumId="5" w15:restartNumberingAfterBreak="0">
     <w:nsid w:val="3353392D"/>
     <w:multiLevelType w:val="hybridMultilevel"/>
     <w:tmpl w:val="7B84DB38"/>
@@ -3815,7 +4385,7 @@
       </w:rPr>
     </w:lvl>
   </w:abstractNum>
-  <w:abstractNum w:abstractNumId="5" w15:restartNumberingAfterBreak="0">
+  <w:abstractNum w:abstractNumId="6" w15:restartNumberingAfterBreak="0">
     <w:nsid w:val="34DB71D7"/>
     <w:multiLevelType w:val="hybridMultilevel"/>
     <w:tmpl w:val="3142FC8C"/>
@@ -3928,7 +4498,7 @@
       </w:rPr>
     </w:lvl>
   </w:abstractNum>
-  <w:abstractNum w:abstractNumId="6" w15:restartNumberingAfterBreak="0">
+  <w:abstractNum w:abstractNumId="7" w15:restartNumberingAfterBreak="0">
     <w:nsid w:val="3EF20B5E"/>
     <w:multiLevelType w:val="hybridMultilevel"/>
     <w:tmpl w:val="69C62EB0"/>
@@ -4041,7 +4611,7 @@
       </w:rPr>
     </w:lvl>
   </w:abstractNum>
-  <w:abstractNum w:abstractNumId="7" w15:restartNumberingAfterBreak="0">
+  <w:abstractNum w:abstractNumId="8" w15:restartNumberingAfterBreak="0">
     <w:nsid w:val="403A3451"/>
     <w:multiLevelType w:val="hybridMultilevel"/>
     <w:tmpl w:val="6A06EDD6"/>
@@ -4154,7 +4724,7 @@
       </w:rPr>
     </w:lvl>
   </w:abstractNum>
-  <w:abstractNum w:abstractNumId="8" w15:restartNumberingAfterBreak="0">
+  <w:abstractNum w:abstractNumId="9" w15:restartNumberingAfterBreak="0">
     <w:nsid w:val="62995758"/>
     <w:multiLevelType w:val="hybridMultilevel"/>
     <w:tmpl w:val="2070EC26"/>
@@ -4267,7 +4837,7 @@
       </w:rPr>
     </w:lvl>
   </w:abstractNum>
-  <w:abstractNum w:abstractNumId="9" w15:restartNumberingAfterBreak="0">
+  <w:abstractNum w:abstractNumId="10" w15:restartNumberingAfterBreak="0">
     <w:nsid w:val="63BE4CEF"/>
     <w:multiLevelType w:val="hybridMultilevel"/>
     <w:tmpl w:val="EB06CAC4"/>
@@ -4380,7 +4950,7 @@
       </w:rPr>
     </w:lvl>
   </w:abstractNum>
-  <w:abstractNum w:abstractNumId="10" w15:restartNumberingAfterBreak="0">
+  <w:abstractNum w:abstractNumId="11" w15:restartNumberingAfterBreak="0">
     <w:nsid w:val="640F69B8"/>
     <w:multiLevelType w:val="hybridMultilevel"/>
     <w:tmpl w:val="0290B91A"/>
@@ -4493,7 +5063,7 @@
       </w:rPr>
     </w:lvl>
   </w:abstractNum>
-  <w:abstractNum w:abstractNumId="11" w15:restartNumberingAfterBreak="0">
+  <w:abstractNum w:abstractNumId="12" w15:restartNumberingAfterBreak="0">
     <w:nsid w:val="6E557E2C"/>
     <w:multiLevelType w:val="hybridMultilevel"/>
     <w:tmpl w:val="4838F300"/>
@@ -4606,7 +5176,7 @@
       </w:rPr>
     </w:lvl>
   </w:abstractNum>
-  <w:abstractNum w:abstractNumId="12" w15:restartNumberingAfterBreak="0">
+  <w:abstractNum w:abstractNumId="13" w15:restartNumberingAfterBreak="0">
     <w:nsid w:val="750464A0"/>
     <w:multiLevelType w:val="hybridMultilevel"/>
     <w:tmpl w:val="5776D17A"/>
@@ -4719,7 +5289,7 @@
       </w:rPr>
     </w:lvl>
   </w:abstractNum>
-  <w:abstractNum w:abstractNumId="13" w15:restartNumberingAfterBreak="0">
+  <w:abstractNum w:abstractNumId="14" w15:restartNumberingAfterBreak="0">
     <w:nsid w:val="7DCD7ACE"/>
     <w:multiLevelType w:val="hybridMultilevel"/>
     <w:tmpl w:val="DE8E9044"/>
@@ -4836,43 +5406,46 @@
     <w:abstractNumId w:val="1"/>
   </w:num>
   <w:num w:numId="2">
-    <w:abstractNumId w:val="4"/>
+    <w:abstractNumId w:val="5"/>
   </w:num>
   <w:num w:numId="3">
-    <w:abstractNumId w:val="10"/>
+    <w:abstractNumId w:val="11"/>
   </w:num>
   <w:num w:numId="4">
-    <w:abstractNumId w:val="6"/>
+    <w:abstractNumId w:val="7"/>
   </w:num>
   <w:num w:numId="5">
-    <w:abstractNumId w:val="5"/>
+    <w:abstractNumId w:val="6"/>
   </w:num>
   <w:num w:numId="6">
     <w:abstractNumId w:val="3"/>
   </w:num>
   <w:num w:numId="7">
-    <w:abstractNumId w:val="8"/>
+    <w:abstractNumId w:val="9"/>
   </w:num>
   <w:num w:numId="8">
-    <w:abstractNumId w:val="7"/>
+    <w:abstractNumId w:val="8"/>
   </w:num>
   <w:num w:numId="9">
     <w:abstractNumId w:val="2"/>
   </w:num>
   <w:num w:numId="10">
-    <w:abstractNumId w:val="12"/>
+    <w:abstractNumId w:val="13"/>
   </w:num>
   <w:num w:numId="11">
-    <w:abstractNumId w:val="11"/>
+    <w:abstractNumId w:val="12"/>
   </w:num>
   <w:num w:numId="12">
     <w:abstractNumId w:val="0"/>
   </w:num>
   <w:num w:numId="13">
-    <w:abstractNumId w:val="9"/>
+    <w:abstractNumId w:val="10"/>
   </w:num>
   <w:num w:numId="14">
-    <w:abstractNumId w:val="13"/>
+    <w:abstractNumId w:val="14"/>
+  </w:num>
+  <w:num w:numId="15">
+    <w:abstractNumId w:val="4"/>
   </w:num>
 </w:numbering>
 </file>

</xml_diff>